<commit_message>
finishing up assignment 6
</commit_message>
<xml_diff>
--- a/assignments/Assignment_6/Assignment_6.docx
+++ b/assignments/Assignment_6/Assignment_6.docx
@@ -29,15 +29,15 @@
         <w:jc w:val="center"/>
         <w:rPr>
           <w:rFonts w:ascii="Helvetica" w:hAnsi="Helvetica"/>
-          <w:sz w:val="28"/>
-          <w:szCs w:val="28"/>
+          <w:sz w:val="26"/>
+          <w:szCs w:val="26"/>
         </w:rPr>
       </w:pPr>
       <w:r>
         <w:rPr>
           <w:rFonts w:ascii="Helvetica" w:hAnsi="Helvetica"/>
-          <w:sz w:val="28"/>
-          <w:szCs w:val="28"/>
+          <w:sz w:val="26"/>
+          <w:szCs w:val="26"/>
         </w:rPr>
         <w:t>Andrea &amp; Aynel</w:t>
       </w:r>
@@ -148,7 +148,7 @@
     <w:tbl>
       <w:tblPr>
         <w:tblStyle w:val="TableGrid"/>
-        <w:tblW w:w="13623" w:type="dxa"/>
+        <w:tblW w:w="9195" w:type="dxa"/>
         <w:tblBorders>
           <w:top w:val="none" w:sz="0" w:space="0" w:color="auto"/>
           <w:left w:val="none" w:sz="0" w:space="0" w:color="auto"/>
@@ -160,19 +160,17 @@
         <w:tblLook w:val="04A0" w:firstRow="1" w:lastRow="0" w:firstColumn="1" w:lastColumn="0" w:noHBand="0" w:noVBand="1"/>
       </w:tblPr>
       <w:tblGrid>
-        <w:gridCol w:w="3119"/>
-        <w:gridCol w:w="176"/>
-        <w:gridCol w:w="3368"/>
-        <w:gridCol w:w="6960"/>
+        <w:gridCol w:w="2965"/>
+        <w:gridCol w:w="3455"/>
+        <w:gridCol w:w="2775"/>
       </w:tblGrid>
       <w:tr>
         <w:trPr>
-          <w:trHeight w:val="321"/>
+          <w:trHeight w:val="328"/>
         </w:trPr>
         <w:tc>
           <w:tcPr>
-            <w:tcW w:w="3295" w:type="dxa"/>
-            <w:gridSpan w:val="2"/>
+            <w:tcW w:w="2965" w:type="dxa"/>
             <w:tcBorders>
               <w:bottom w:val="single" w:sz="4" w:space="0" w:color="auto"/>
             </w:tcBorders>
@@ -196,7 +194,7 @@
         </w:tc>
         <w:tc>
           <w:tcPr>
-            <w:tcW w:w="3368" w:type="dxa"/>
+            <w:tcW w:w="3455" w:type="dxa"/>
             <w:tcBorders>
               <w:bottom w:val="single" w:sz="4" w:space="0" w:color="auto"/>
             </w:tcBorders>
@@ -227,7 +225,7 @@
         </w:tc>
         <w:tc>
           <w:tcPr>
-            <w:tcW w:w="6960" w:type="dxa"/>
+            <w:tcW w:w="2775" w:type="dxa"/>
             <w:tcBorders>
               <w:bottom w:val="single" w:sz="4" w:space="0" w:color="auto"/>
             </w:tcBorders>
@@ -235,6 +233,9 @@
           <w:p>
             <w:pPr>
               <w:pStyle w:val="p1"/>
+              <w:tabs>
+                <w:tab w:val="center" w:pos="3372"/>
+              </w:tabs>
               <w:rPr>
                 <w:sz w:val="24"/>
                 <w:szCs w:val="24"/>
@@ -246,17 +247,24 @@
                 <w:szCs w:val="24"/>
               </w:rPr>
               <w:t>[c] &amp; [d]</w:t>
+            </w:r>
+            <w:r>
+              <w:rPr>
+                <w:sz w:val="24"/>
+                <w:szCs w:val="24"/>
+              </w:rPr>
+              <w:tab/>
             </w:r>
           </w:p>
         </w:tc>
       </w:tr>
       <w:tr>
         <w:trPr>
-          <w:trHeight w:val="1192"/>
+          <w:trHeight w:val="919"/>
         </w:trPr>
         <w:tc>
           <w:tcPr>
-            <w:tcW w:w="3119" w:type="dxa"/>
+            <w:tcW w:w="2965" w:type="dxa"/>
             <w:tcBorders>
               <w:top w:val="single" w:sz="4" w:space="0" w:color="auto"/>
             </w:tcBorders>
@@ -377,8 +385,7 @@
         </w:tc>
         <w:tc>
           <w:tcPr>
-            <w:tcW w:w="3544" w:type="dxa"/>
-            <w:gridSpan w:val="2"/>
+            <w:tcW w:w="3455" w:type="dxa"/>
             <w:tcBorders>
               <w:top w:val="single" w:sz="4" w:space="0" w:color="auto"/>
             </w:tcBorders>
@@ -414,6 +421,13 @@
               </w:rPr>
               <w:t>factorial</w:t>
             </w:r>
+            <w:r>
+              <w:rPr>
+                <w:sz w:val="24"/>
+                <w:szCs w:val="24"/>
+              </w:rPr>
+              <w:t xml:space="preserve"> function</w:t>
+            </w:r>
           </w:p>
           <w:p>
             <w:pPr>
@@ -507,7 +521,7 @@
         </w:tc>
         <w:tc>
           <w:tcPr>
-            <w:tcW w:w="6960" w:type="dxa"/>
+            <w:tcW w:w="2775" w:type="dxa"/>
             <w:tcBorders>
               <w:top w:val="single" w:sz="4" w:space="0" w:color="auto"/>
             </w:tcBorders>
@@ -602,11 +616,11 @@
       </w:tr>
       <w:tr>
         <w:trPr>
-          <w:trHeight w:val="139"/>
+          <w:trHeight w:val="103"/>
         </w:trPr>
         <w:tc>
           <w:tcPr>
-            <w:tcW w:w="3119" w:type="dxa"/>
+            <w:tcW w:w="2965" w:type="dxa"/>
           </w:tcPr>
           <w:p>
             <w:pPr>
@@ -639,14 +653,13 @@
                 <w:sz w:val="24"/>
                 <w:szCs w:val="24"/>
               </w:rPr>
-              <w:t>0</w:t>
+              <w:t>1</w:t>
             </w:r>
           </w:p>
         </w:tc>
         <w:tc>
           <w:tcPr>
-            <w:tcW w:w="3544" w:type="dxa"/>
-            <w:gridSpan w:val="2"/>
+            <w:tcW w:w="3455" w:type="dxa"/>
           </w:tcPr>
           <w:p>
             <w:pPr>
@@ -667,7 +680,7 @@
         </w:tc>
         <w:tc>
           <w:tcPr>
-            <w:tcW w:w="6960" w:type="dxa"/>
+            <w:tcW w:w="2775" w:type="dxa"/>
           </w:tcPr>
           <w:p>
             <w:pPr>
@@ -689,11 +702,11 @@
       </w:tr>
       <w:tr>
         <w:trPr>
-          <w:trHeight w:val="544"/>
+          <w:trHeight w:val="480"/>
         </w:trPr>
         <w:tc>
           <w:tcPr>
-            <w:tcW w:w="3119" w:type="dxa"/>
+            <w:tcW w:w="2965" w:type="dxa"/>
           </w:tcPr>
           <w:p>
             <w:pPr>
@@ -724,8 +737,7 @@
         </w:tc>
         <w:tc>
           <w:tcPr>
-            <w:tcW w:w="3544" w:type="dxa"/>
-            <w:gridSpan w:val="2"/>
+            <w:tcW w:w="3455" w:type="dxa"/>
           </w:tcPr>
           <w:p>
             <w:pPr>
@@ -748,7 +760,7 @@
         </w:tc>
         <w:tc>
           <w:tcPr>
-            <w:tcW w:w="6960" w:type="dxa"/>
+            <w:tcW w:w="2775" w:type="dxa"/>
           </w:tcPr>
           <w:p>
             <w:pPr>
@@ -788,11 +800,11 @@
       </w:tr>
       <w:tr>
         <w:trPr>
-          <w:trHeight w:val="628"/>
+          <w:trHeight w:val="401"/>
         </w:trPr>
         <w:tc>
           <w:tcPr>
-            <w:tcW w:w="3119" w:type="dxa"/>
+            <w:tcW w:w="2965" w:type="dxa"/>
           </w:tcPr>
           <w:p>
             <w:pPr>
@@ -854,7 +866,7 @@
                 <w:sz w:val="24"/>
                 <w:szCs w:val="24"/>
               </w:rPr>
-              <w:t>iloadc_0</w:t>
+              <w:t>iloadc_1</w:t>
             </w:r>
             <w:r>
               <w:rPr>
@@ -869,8 +881,7 @@
         </w:tc>
         <w:tc>
           <w:tcPr>
-            <w:tcW w:w="3544" w:type="dxa"/>
-            <w:gridSpan w:val="2"/>
+            <w:tcW w:w="3455" w:type="dxa"/>
           </w:tcPr>
           <w:p>
             <w:pPr>
@@ -983,7 +994,7 @@
         </w:tc>
         <w:tc>
           <w:tcPr>
-            <w:tcW w:w="6960" w:type="dxa"/>
+            <w:tcW w:w="2775" w:type="dxa"/>
           </w:tcPr>
           <w:p>
             <w:pPr>
@@ -1057,11 +1068,11 @@
       </w:tr>
       <w:tr>
         <w:trPr>
-          <w:trHeight w:val="397"/>
+          <w:trHeight w:val="301"/>
         </w:trPr>
         <w:tc>
           <w:tcPr>
-            <w:tcW w:w="3119" w:type="dxa"/>
+            <w:tcW w:w="2965" w:type="dxa"/>
           </w:tcPr>
           <w:p>
             <w:pPr>
@@ -1119,8 +1130,7 @@
         </w:tc>
         <w:tc>
           <w:tcPr>
-            <w:tcW w:w="3544" w:type="dxa"/>
-            <w:gridSpan w:val="2"/>
+            <w:tcW w:w="3455" w:type="dxa"/>
           </w:tcPr>
           <w:p>
             <w:pPr>
@@ -1137,7 +1147,23 @@
                 <w:sz w:val="24"/>
                 <w:szCs w:val="24"/>
               </w:rPr>
-              <w:t>// res = 1</w:t>
+              <w:t xml:space="preserve">// </w:t>
+            </w:r>
+            <w:r>
+              <w:rPr>
+                <w:color w:val="000000" w:themeColor="text1"/>
+                <w:sz w:val="24"/>
+                <w:szCs w:val="24"/>
+              </w:rPr>
+              <w:t xml:space="preserve">store </w:t>
+            </w:r>
+            <w:r>
+              <w:rPr>
+                <w:color w:val="000000" w:themeColor="text1"/>
+                <w:sz w:val="24"/>
+                <w:szCs w:val="24"/>
+              </w:rPr>
+              <w:t>res = 1</w:t>
             </w:r>
             <w:r>
               <w:rPr>
@@ -1161,7 +1187,7 @@
         </w:tc>
         <w:tc>
           <w:tcPr>
-            <w:tcW w:w="6960" w:type="dxa"/>
+            <w:tcW w:w="2775" w:type="dxa"/>
           </w:tcPr>
           <w:p>
             <w:pPr>
@@ -1203,11 +1229,11 @@
       </w:tr>
       <w:tr>
         <w:trPr>
-          <w:trHeight w:val="343"/>
+          <w:trHeight w:val="260"/>
         </w:trPr>
         <w:tc>
           <w:tcPr>
-            <w:tcW w:w="3119" w:type="dxa"/>
+            <w:tcW w:w="2965" w:type="dxa"/>
           </w:tcPr>
           <w:p>
             <w:pPr>
@@ -1268,8 +1294,7 @@
         </w:tc>
         <w:tc>
           <w:tcPr>
-            <w:tcW w:w="3544" w:type="dxa"/>
-            <w:gridSpan w:val="2"/>
+            <w:tcW w:w="3455" w:type="dxa"/>
           </w:tcPr>
           <w:p>
             <w:pPr>
@@ -1303,7 +1328,7 @@
         </w:tc>
         <w:tc>
           <w:tcPr>
-            <w:tcW w:w="6960" w:type="dxa"/>
+            <w:tcW w:w="2775" w:type="dxa"/>
           </w:tcPr>
           <w:p>
             <w:pPr>
@@ -1367,11 +1392,11 @@
       </w:tr>
       <w:tr>
         <w:trPr>
-          <w:trHeight w:val="2529"/>
+          <w:trHeight w:val="1953"/>
         </w:trPr>
         <w:tc>
           <w:tcPr>
-            <w:tcW w:w="3119" w:type="dxa"/>
+            <w:tcW w:w="2965" w:type="dxa"/>
           </w:tcPr>
           <w:p>
             <w:pPr>
@@ -1423,25 +1448,33 @@
                 <w:sz w:val="24"/>
                 <w:szCs w:val="24"/>
               </w:rPr>
-              <w:t>iload 0</w:t>
-            </w:r>
-          </w:p>
-          <w:p>
-            <w:pPr>
-              <w:pStyle w:val="p1"/>
-              <w:rPr>
-                <w:color w:val="000000" w:themeColor="text1"/>
-                <w:sz w:val="24"/>
-                <w:szCs w:val="24"/>
-              </w:rPr>
-            </w:pPr>
-            <w:r>
-              <w:rPr>
-                <w:color w:val="000000" w:themeColor="text1"/>
-                <w:sz w:val="24"/>
-                <w:szCs w:val="24"/>
-              </w:rPr>
-              <w:t xml:space="preserve">    isrg</w:t>
+              <w:t>i</w:t>
+            </w:r>
+            <w:r>
+              <w:rPr>
+                <w:color w:val="000000" w:themeColor="text1"/>
+                <w:sz w:val="24"/>
+                <w:szCs w:val="24"/>
+              </w:rPr>
+              <w:t>srg</w:t>
+            </w:r>
+          </w:p>
+          <w:p>
+            <w:pPr>
+              <w:pStyle w:val="p1"/>
+              <w:rPr>
+                <w:color w:val="000000" w:themeColor="text1"/>
+                <w:sz w:val="24"/>
+                <w:szCs w:val="24"/>
+              </w:rPr>
+            </w:pPr>
+            <w:r>
+              <w:rPr>
+                <w:color w:val="000000" w:themeColor="text1"/>
+                <w:sz w:val="24"/>
+                <w:szCs w:val="24"/>
+              </w:rPr>
+              <w:t xml:space="preserve">    iload 0</w:t>
             </w:r>
           </w:p>
           <w:p>
@@ -1530,8 +1563,6 @@
               </w:rPr>
               <w:t>jsr 1</w:t>
             </w:r>
-            <w:bookmarkStart w:id="0" w:name="_GoBack"/>
-            <w:bookmarkEnd w:id="0"/>
           </w:p>
           <w:p>
             <w:pPr>
@@ -1614,8 +1645,7 @@
         </w:tc>
         <w:tc>
           <w:tcPr>
-            <w:tcW w:w="3544" w:type="dxa"/>
-            <w:gridSpan w:val="2"/>
+            <w:tcW w:w="3455" w:type="dxa"/>
           </w:tcPr>
           <w:p>
             <w:pPr>
@@ -1640,6 +1670,14 @@
                 <w:sz w:val="24"/>
                 <w:szCs w:val="24"/>
               </w:rPr>
+              <w:t xml:space="preserve">go into </w:t>
+            </w:r>
+            <w:r>
+              <w:rPr>
+                <w:color w:val="000000" w:themeColor="text1"/>
+                <w:sz w:val="24"/>
+                <w:szCs w:val="24"/>
+              </w:rPr>
               <w:t>if x &lt;= 1 == false</w:t>
             </w:r>
           </w:p>
@@ -1658,25 +1696,33 @@
                 <w:sz w:val="24"/>
                 <w:szCs w:val="24"/>
               </w:rPr>
+              <w:t>// start functie</w:t>
+            </w:r>
+            <w:r>
+              <w:rPr>
+                <w:color w:val="000000" w:themeColor="text1"/>
+                <w:sz w:val="24"/>
+                <w:szCs w:val="24"/>
+              </w:rPr>
+              <w:t>call factorial</w:t>
+            </w:r>
+          </w:p>
+          <w:p>
+            <w:pPr>
+              <w:pStyle w:val="p1"/>
+              <w:rPr>
+                <w:color w:val="000000" w:themeColor="text1"/>
+                <w:sz w:val="24"/>
+                <w:szCs w:val="24"/>
+              </w:rPr>
+            </w:pPr>
+            <w:r>
+              <w:rPr>
+                <w:color w:val="000000" w:themeColor="text1"/>
+                <w:sz w:val="24"/>
+                <w:szCs w:val="24"/>
+              </w:rPr>
               <w:t>// load variable x</w:t>
-            </w:r>
-          </w:p>
-          <w:p>
-            <w:pPr>
-              <w:pStyle w:val="p1"/>
-              <w:rPr>
-                <w:color w:val="000000" w:themeColor="text1"/>
-                <w:sz w:val="24"/>
-                <w:szCs w:val="24"/>
-              </w:rPr>
-            </w:pPr>
-            <w:r>
-              <w:rPr>
-                <w:color w:val="000000" w:themeColor="text1"/>
-                <w:sz w:val="24"/>
-                <w:szCs w:val="24"/>
-              </w:rPr>
-              <w:t>// start functie</w:t>
             </w:r>
           </w:p>
           <w:p>
@@ -1790,7 +1836,7 @@
         </w:tc>
         <w:tc>
           <w:tcPr>
-            <w:tcW w:w="6960" w:type="dxa"/>
+            <w:tcW w:w="2775" w:type="dxa"/>
           </w:tcPr>
           <w:p>
             <w:pPr>
@@ -1833,25 +1879,25 @@
                 <w:sz w:val="24"/>
                 <w:szCs w:val="24"/>
               </w:rPr>
-              <w:t>: 2</w:t>
-            </w:r>
-          </w:p>
-          <w:p>
-            <w:pPr>
-              <w:pStyle w:val="p1"/>
-              <w:rPr>
-                <w:color w:val="000000" w:themeColor="text1"/>
-                <w:sz w:val="24"/>
-                <w:szCs w:val="24"/>
-              </w:rPr>
-            </w:pPr>
-            <w:r>
-              <w:rPr>
-                <w:color w:val="000000" w:themeColor="text1"/>
-                <w:sz w:val="24"/>
-                <w:szCs w:val="24"/>
-              </w:rPr>
-              <w:t>bytes: 1</w:t>
+              <w:t>: 1</w:t>
+            </w:r>
+          </w:p>
+          <w:p>
+            <w:pPr>
+              <w:pStyle w:val="p1"/>
+              <w:rPr>
+                <w:color w:val="000000" w:themeColor="text1"/>
+                <w:sz w:val="24"/>
+                <w:szCs w:val="24"/>
+              </w:rPr>
+            </w:pPr>
+            <w:r>
+              <w:rPr>
+                <w:color w:val="000000" w:themeColor="text1"/>
+                <w:sz w:val="24"/>
+                <w:szCs w:val="24"/>
+              </w:rPr>
+              <w:t>bytes: 2</w:t>
             </w:r>
           </w:p>
           <w:p>
@@ -2014,11 +2060,11 @@
       </w:tr>
       <w:tr>
         <w:trPr>
-          <w:trHeight w:val="314"/>
+          <w:trHeight w:val="239"/>
         </w:trPr>
         <w:tc>
           <w:tcPr>
-            <w:tcW w:w="3119" w:type="dxa"/>
+            <w:tcW w:w="2965" w:type="dxa"/>
           </w:tcPr>
           <w:p>
             <w:pPr>
@@ -2069,8 +2115,7 @@
         </w:tc>
         <w:tc>
           <w:tcPr>
-            <w:tcW w:w="3544" w:type="dxa"/>
-            <w:gridSpan w:val="2"/>
+            <w:tcW w:w="3455" w:type="dxa"/>
           </w:tcPr>
           <w:p>
             <w:pPr>
@@ -2113,7 +2158,7 @@
         </w:tc>
         <w:tc>
           <w:tcPr>
-            <w:tcW w:w="6960" w:type="dxa"/>
+            <w:tcW w:w="2775" w:type="dxa"/>
           </w:tcPr>
           <w:p>
             <w:pPr>
@@ -2185,6 +2230,7 @@
     <w:p>
       <w:pPr>
         <w:rPr>
+          <w:rFonts w:ascii="Helvetica" w:hAnsi="Helvetica"/>
           <w:b/>
           <w:color w:val="000000" w:themeColor="text1"/>
           <w:u w:val="single"/>
@@ -2192,6 +2238,7 @@
       </w:pPr>
       <w:r>
         <w:rPr>
+          <w:rFonts w:ascii="Helvetica" w:hAnsi="Helvetica"/>
           <w:b/>
           <w:color w:val="000000" w:themeColor="text1"/>
           <w:u w:val="single"/>
@@ -2200,8 +2247,16 @@
       </w:r>
     </w:p>
     <w:p>
-      <w:r>
-        <w:rPr>
+      <w:pPr>
+        <w:rPr>
+          <w:rFonts w:ascii="Helvetica" w:hAnsi="Helvetica"/>
+          <w:b/>
+          <w:u w:val="single"/>
+        </w:rPr>
+      </w:pPr>
+      <w:r>
+        <w:rPr>
+          <w:rFonts w:ascii="Helvetica" w:hAnsi="Helvetica"/>
           <w:b/>
           <w:u w:val="single"/>
         </w:rPr>
@@ -2212,734 +2267,718 @@
     <w:p>
       <w:pPr>
         <w:rPr>
-          <w:rFonts w:ascii="Verdana" w:eastAsia="Times New Roman" w:hAnsi="Verdana" w:cs="Times New Roman"/>
-        </w:rPr>
-      </w:pPr>
-      <w:r>
-        <w:rPr>
-          <w:rFonts w:ascii="Verdana" w:hAnsi="Verdana"/>
-          <w:sz w:val="20"/>
-          <w:szCs w:val="20"/>
-          <w:u w:val="single"/>
-        </w:rPr>
-        <w:t>Original</w:t>
-      </w:r>
-      <w:r>
-        <w:rPr>
-          <w:rFonts w:ascii="Verdana" w:hAnsi="Verdana"/>
-          <w:sz w:val="20"/>
-          <w:szCs w:val="20"/>
-          <w:u w:val="single"/>
-        </w:rPr>
-        <w:t xml:space="preserve"> for-loop</w:t>
-      </w:r>
-      <w:r>
-        <w:rPr>
-          <w:rFonts w:ascii="Verdana" w:hAnsi="Verdana"/>
-          <w:sz w:val="20"/>
-          <w:szCs w:val="20"/>
-          <w:u w:val="single"/>
-        </w:rPr>
-        <w:t>:</w:t>
-      </w:r>
-      <w:r>
-        <w:rPr>
-          <w:rFonts w:ascii="Verdana" w:hAnsi="Verdana"/>
-          <w:sz w:val="20"/>
-          <w:szCs w:val="20"/>
-        </w:rPr>
-        <w:br/>
-      </w:r>
-    </w:p>
-    <w:p>
-      <w:pPr>
-        <w:rPr>
-          <w:rFonts w:ascii="Verdana" w:eastAsia="Times New Roman" w:hAnsi="Verdana" w:cs="Times New Roman"/>
-        </w:rPr>
-      </w:pPr>
-      <w:r>
-        <w:rPr>
-          <w:rFonts w:ascii="Verdana" w:eastAsia="Times New Roman" w:hAnsi="Verdana" w:cs="Times New Roman"/>
-        </w:rPr>
-        <w:t xml:space="preserve">    </w:t>
-      </w:r>
-      <w:r>
-        <w:rPr>
-          <w:rFonts w:ascii="Verdana" w:eastAsia="Times New Roman" w:hAnsi="Verdana" w:cs="Times New Roman"/>
-        </w:rPr>
-        <w:t>|</w:t>
-      </w:r>
-      <w:r>
-        <w:rPr>
-          <w:rFonts w:ascii="Verdana" w:eastAsia="Times New Roman" w:hAnsi="Verdana" w:cs="Times New Roman"/>
-        </w:rPr>
-        <w:t xml:space="preserve"> for (</w:t>
-      </w:r>
-      <w:r>
-        <w:rPr>
-          <w:rFonts w:ascii="Verdana" w:eastAsia="Times New Roman" w:hAnsi="Verdana" w:cs="Times New Roman"/>
-        </w:rPr>
-        <w:t xml:space="preserve"> int i </w:t>
-      </w:r>
-      <w:r>
-        <w:rPr>
-          <w:rFonts w:ascii="Verdana" w:eastAsia="Times New Roman" w:hAnsi="Verdana" w:cs="Times New Roman"/>
-        </w:rPr>
-        <w:t xml:space="preserve">= </w:t>
-      </w:r>
-      <w:r>
-        <w:rPr>
-          <w:rFonts w:ascii="Verdana" w:eastAsia="Times New Roman" w:hAnsi="Verdana" w:cs="Times New Roman"/>
-        </w:rPr>
-        <w:t>lower, upper)</w:t>
-      </w:r>
-      <w:r>
-        <w:rPr>
-          <w:rFonts w:ascii="Verdana" w:eastAsia="Times New Roman" w:hAnsi="Verdana" w:cs="Times New Roman"/>
-        </w:rPr>
-        <w:t xml:space="preserve"> {</w:t>
-      </w:r>
-      <w:r>
-        <w:rPr>
-          <w:rFonts w:ascii="Verdana" w:eastAsia="Times New Roman" w:hAnsi="Verdana" w:cs="Times New Roman"/>
-        </w:rPr>
-        <w:tab/>
-      </w:r>
-      <w:r>
-        <w:rPr>
-          <w:rFonts w:ascii="Verdana" w:eastAsia="Times New Roman" w:hAnsi="Verdana" w:cs="Times New Roman"/>
-        </w:rPr>
-        <w:t>|</w:t>
-      </w:r>
-    </w:p>
-    <w:p>
-      <w:pPr>
-        <w:rPr>
-          <w:rFonts w:ascii="Verdana" w:eastAsia="Times New Roman" w:hAnsi="Verdana" w:cs="Times New Roman"/>
-        </w:rPr>
-      </w:pPr>
-      <w:r>
-        <w:rPr>
-          <w:rFonts w:ascii="Verdana" w:eastAsia="Times New Roman" w:hAnsi="Verdana" w:cs="Times New Roman"/>
-        </w:rPr>
-        <w:t xml:space="preserve">C  </w:t>
-      </w:r>
-      <w:r>
-        <w:rPr>
-          <w:rFonts w:ascii="Verdana" w:eastAsia="Times New Roman" w:hAnsi="Verdana" w:cs="Times New Roman"/>
-        </w:rPr>
-        <w:t>|</w:t>
-      </w:r>
-      <w:r>
-        <w:rPr>
-          <w:rFonts w:ascii="Verdana" w:eastAsia="Times New Roman" w:hAnsi="Verdana" w:cs="Times New Roman"/>
-        </w:rPr>
-        <w:tab/>
-      </w:r>
-      <w:r>
-        <w:rPr>
-          <w:rFonts w:ascii="Verdana" w:eastAsia="Times New Roman" w:hAnsi="Verdana" w:cs="Times New Roman"/>
-          <w:i/>
-          <w:color w:val="4472C4" w:themeColor="accent1"/>
-        </w:rPr>
-        <w:t>Body</w:t>
-      </w:r>
-      <w:r>
-        <w:rPr>
-          <w:rFonts w:ascii="Verdana" w:eastAsia="Times New Roman" w:hAnsi="Verdana" w:cs="Times New Roman"/>
-        </w:rPr>
-        <w:tab/>
-      </w:r>
-      <w:r>
-        <w:rPr>
-          <w:rFonts w:ascii="Verdana" w:eastAsia="Times New Roman" w:hAnsi="Verdana" w:cs="Times New Roman"/>
-        </w:rPr>
-        <w:tab/>
-      </w:r>
-      <w:r>
-        <w:rPr>
-          <w:rFonts w:ascii="Verdana" w:eastAsia="Times New Roman" w:hAnsi="Verdana" w:cs="Times New Roman"/>
-        </w:rPr>
-        <w:tab/>
-      </w:r>
-      <w:r>
-        <w:rPr>
-          <w:rFonts w:ascii="Verdana" w:eastAsia="Times New Roman" w:hAnsi="Verdana" w:cs="Times New Roman"/>
-        </w:rPr>
-        <w:tab/>
-      </w:r>
-      <w:r>
-        <w:rPr>
-          <w:rFonts w:ascii="Verdana" w:eastAsia="Times New Roman" w:hAnsi="Verdana" w:cs="Times New Roman"/>
-        </w:rPr>
-        <w:tab/>
-      </w:r>
-      <w:r>
-        <w:rPr>
-          <w:rFonts w:ascii="Verdana" w:eastAsia="Times New Roman" w:hAnsi="Verdana" w:cs="Times New Roman"/>
-        </w:rPr>
-        <w:t>|</w:t>
-      </w:r>
-    </w:p>
-    <w:p>
-      <w:pPr>
-        <w:rPr>
-          <w:rFonts w:ascii="Verdana" w:eastAsia="Times New Roman" w:hAnsi="Verdana" w:cs="Times New Roman"/>
-        </w:rPr>
-      </w:pPr>
-      <w:r>
-        <w:rPr>
-          <w:rFonts w:ascii="Verdana" w:eastAsia="Times New Roman" w:hAnsi="Verdana" w:cs="Times New Roman"/>
-        </w:rPr>
-        <w:t xml:space="preserve">    </w:t>
-      </w:r>
-      <w:r>
-        <w:rPr>
-          <w:rFonts w:ascii="Verdana" w:eastAsia="Times New Roman" w:hAnsi="Verdana" w:cs="Times New Roman"/>
-        </w:rPr>
-        <w:t>| }</w:t>
-      </w:r>
-      <w:r>
-        <w:rPr>
-          <w:rFonts w:ascii="Verdana" w:eastAsia="Times New Roman" w:hAnsi="Verdana" w:cs="Times New Roman"/>
-        </w:rPr>
-        <w:tab/>
-      </w:r>
-      <w:r>
-        <w:rPr>
-          <w:rFonts w:ascii="Verdana" w:eastAsia="Times New Roman" w:hAnsi="Verdana" w:cs="Times New Roman"/>
-        </w:rPr>
-        <w:tab/>
-      </w:r>
-      <w:r>
-        <w:rPr>
-          <w:rFonts w:ascii="Verdana" w:eastAsia="Times New Roman" w:hAnsi="Verdana" w:cs="Times New Roman"/>
-        </w:rPr>
-        <w:tab/>
-      </w:r>
-      <w:r>
-        <w:rPr>
-          <w:rFonts w:ascii="Verdana" w:eastAsia="Times New Roman" w:hAnsi="Verdana" w:cs="Times New Roman"/>
-        </w:rPr>
-        <w:tab/>
-      </w:r>
-      <w:r>
-        <w:rPr>
-          <w:rFonts w:ascii="Verdana" w:eastAsia="Times New Roman" w:hAnsi="Verdana" w:cs="Times New Roman"/>
-        </w:rPr>
-        <w:tab/>
-      </w:r>
-      <w:r>
-        <w:rPr>
-          <w:rFonts w:ascii="Verdana" w:eastAsia="Times New Roman" w:hAnsi="Verdana" w:cs="Times New Roman"/>
-        </w:rPr>
-        <w:tab/>
-      </w:r>
-      <w:r>
-        <w:rPr>
-          <w:rFonts w:ascii="Verdana" w:eastAsia="Times New Roman" w:hAnsi="Verdana" w:cs="Times New Roman"/>
-        </w:rPr>
-        <w:t>|</w:t>
-      </w:r>
-    </w:p>
-    <w:p>
-      <w:pPr>
-        <w:rPr>
-          <w:rFonts w:ascii="Verdana" w:eastAsia="Times New Roman" w:hAnsi="Verdana" w:cs="Times New Roman"/>
-        </w:rPr>
-      </w:pPr>
-      <w:r>
-        <w:rPr>
-          <w:rFonts w:ascii="Verdana" w:eastAsia="Times New Roman" w:hAnsi="Verdana" w:cs="Times New Roman"/>
-        </w:rPr>
-        <w:t xml:space="preserve">    </w:t>
-      </w:r>
-      <w:r>
-        <w:rPr>
-          <w:rFonts w:ascii="Verdana" w:eastAsia="Times New Roman" w:hAnsi="Verdana" w:cs="Times New Roman"/>
-        </w:rPr>
-        <w:t>|</w:t>
-      </w:r>
-      <w:r>
-        <w:rPr>
-          <w:rFonts w:ascii="Verdana" w:eastAsia="Times New Roman" w:hAnsi="Verdana" w:cs="Times New Roman"/>
-        </w:rPr>
-        <w:tab/>
-      </w:r>
-      <w:r>
-        <w:rPr>
-          <w:rFonts w:ascii="Verdana" w:eastAsia="Times New Roman" w:hAnsi="Verdana" w:cs="Times New Roman"/>
-          <w:i/>
-          <w:color w:val="4472C4" w:themeColor="accent1"/>
-        </w:rPr>
-        <w:t>Rest</w:t>
-      </w:r>
-      <w:r>
-        <w:rPr>
-          <w:rFonts w:ascii="Verdana" w:eastAsia="Times New Roman" w:hAnsi="Verdana" w:cs="Times New Roman"/>
-        </w:rPr>
-        <w:tab/>
-      </w:r>
-      <w:r>
-        <w:rPr>
-          <w:rFonts w:ascii="Verdana" w:eastAsia="Times New Roman" w:hAnsi="Verdana" w:cs="Times New Roman"/>
-        </w:rPr>
-        <w:tab/>
-      </w:r>
-      <w:r>
-        <w:rPr>
-          <w:rFonts w:ascii="Verdana" w:eastAsia="Times New Roman" w:hAnsi="Verdana" w:cs="Times New Roman"/>
-        </w:rPr>
-        <w:tab/>
-      </w:r>
-      <w:r>
-        <w:rPr>
-          <w:rFonts w:ascii="Verdana" w:eastAsia="Times New Roman" w:hAnsi="Verdana" w:cs="Times New Roman"/>
-        </w:rPr>
-        <w:tab/>
-      </w:r>
-      <w:r>
-        <w:rPr>
-          <w:rFonts w:ascii="Verdana" w:eastAsia="Times New Roman" w:hAnsi="Verdana" w:cs="Times New Roman"/>
-        </w:rPr>
-        <w:tab/>
-      </w:r>
-      <w:r>
-        <w:rPr>
-          <w:rFonts w:ascii="Verdana" w:eastAsia="Times New Roman" w:hAnsi="Verdana" w:cs="Times New Roman"/>
-        </w:rPr>
-        <w:t>|</w:t>
-      </w:r>
-    </w:p>
-    <w:p>
-      <w:pPr>
-        <w:rPr>
-          <w:rFonts w:ascii="Verdana" w:eastAsia="Times New Roman" w:hAnsi="Verdana" w:cs="Times New Roman"/>
+          <w:rFonts w:ascii="Helvetica" w:hAnsi="Helvetica"/>
         </w:rPr>
       </w:pPr>
     </w:p>
     <w:p>
       <w:pPr>
         <w:rPr>
-          <w:rFonts w:ascii="Verdana" w:hAnsi="Verdana"/>
-          <w:sz w:val="20"/>
-          <w:szCs w:val="20"/>
+          <w:rFonts w:ascii="Helvetica" w:eastAsia="Times New Roman" w:hAnsi="Helvetica" w:cs="Times New Roman"/>
         </w:rPr>
       </w:pPr>
       <w:r>
         <w:rPr>
-          <w:rFonts w:ascii="Verdana" w:hAnsi="Verdana"/>
+          <w:rFonts w:ascii="Helvetica" w:hAnsi="Helvetica"/>
           <w:sz w:val="20"/>
           <w:szCs w:val="20"/>
           <w:u w:val="single"/>
         </w:rPr>
-        <w:t>Replacement</w:t>
-      </w:r>
-      <w:r>
-        <w:rPr>
-          <w:rFonts w:ascii="Verdana" w:hAnsi="Verdana"/>
+        <w:t>Original</w:t>
+      </w:r>
+      <w:r>
+        <w:rPr>
+          <w:rFonts w:ascii="Helvetica" w:hAnsi="Helvetica"/>
           <w:sz w:val="20"/>
           <w:szCs w:val="20"/>
+          <w:u w:val="single"/>
+        </w:rPr>
+        <w:t xml:space="preserve"> for-loop</w:t>
+      </w:r>
+      <w:r>
+        <w:rPr>
+          <w:rFonts w:ascii="Helvetica" w:hAnsi="Helvetica"/>
+          <w:sz w:val="20"/>
+          <w:szCs w:val="20"/>
+          <w:u w:val="single"/>
         </w:rPr>
         <w:t>:</w:t>
+      </w:r>
+      <w:r>
+        <w:rPr>
+          <w:rFonts w:ascii="Helvetica" w:hAnsi="Helvetica"/>
+          <w:sz w:val="20"/>
+          <w:szCs w:val="20"/>
+        </w:rPr>
+        <w:br/>
       </w:r>
     </w:p>
     <w:p>
       <w:pPr>
         <w:rPr>
-          <w:rFonts w:ascii="Verdana" w:hAnsi="Verdana"/>
-          <w:sz w:val="20"/>
-          <w:szCs w:val="20"/>
+          <w:rFonts w:ascii="Helvetica" w:eastAsia="Times New Roman" w:hAnsi="Helvetica" w:cs="Times New Roman"/>
+        </w:rPr>
+      </w:pPr>
+      <w:r>
+        <w:rPr>
+          <w:rFonts w:ascii="Helvetica" w:eastAsia="Times New Roman" w:hAnsi="Helvetica" w:cs="Times New Roman"/>
+        </w:rPr>
+        <w:t xml:space="preserve">    | for (</w:t>
+      </w:r>
+      <w:r>
+        <w:rPr>
+          <w:rFonts w:ascii="Helvetica" w:eastAsia="Times New Roman" w:hAnsi="Helvetica" w:cs="Times New Roman"/>
+        </w:rPr>
+        <w:t xml:space="preserve"> int i </w:t>
+      </w:r>
+      <w:r>
+        <w:rPr>
+          <w:rFonts w:ascii="Helvetica" w:eastAsia="Times New Roman" w:hAnsi="Helvetica" w:cs="Times New Roman"/>
+        </w:rPr>
+        <w:t xml:space="preserve">= </w:t>
+      </w:r>
+      <w:r>
+        <w:rPr>
+          <w:rFonts w:ascii="Helvetica" w:eastAsia="Times New Roman" w:hAnsi="Helvetica" w:cs="Times New Roman"/>
+        </w:rPr>
+        <w:t>lower, upper)</w:t>
+      </w:r>
+      <w:r>
+        <w:rPr>
+          <w:rFonts w:ascii="Helvetica" w:eastAsia="Times New Roman" w:hAnsi="Helvetica" w:cs="Times New Roman"/>
+        </w:rPr>
+        <w:t xml:space="preserve"> {</w:t>
+      </w:r>
+      <w:r>
+        <w:rPr>
+          <w:rFonts w:ascii="Helvetica" w:eastAsia="Times New Roman" w:hAnsi="Helvetica" w:cs="Times New Roman"/>
+        </w:rPr>
+        <w:tab/>
+      </w:r>
+      <w:r>
+        <w:rPr>
+          <w:rFonts w:ascii="Helvetica" w:eastAsia="Times New Roman" w:hAnsi="Helvetica" w:cs="Times New Roman"/>
+        </w:rPr>
+        <w:tab/>
+      </w:r>
+      <w:r>
+        <w:rPr>
+          <w:rFonts w:ascii="Helvetica" w:eastAsia="Times New Roman" w:hAnsi="Helvetica" w:cs="Times New Roman"/>
+        </w:rPr>
+        <w:t>|</w:t>
+      </w:r>
+    </w:p>
+    <w:p>
+      <w:pPr>
+        <w:rPr>
+          <w:rFonts w:ascii="Helvetica" w:eastAsia="Times New Roman" w:hAnsi="Helvetica" w:cs="Times New Roman"/>
+        </w:rPr>
+      </w:pPr>
+      <w:r>
+        <w:rPr>
+          <w:rFonts w:ascii="Helvetica" w:eastAsia="Times New Roman" w:hAnsi="Helvetica" w:cs="Times New Roman"/>
+        </w:rPr>
+        <w:t>C |</w:t>
+      </w:r>
+      <w:r>
+        <w:rPr>
+          <w:rFonts w:ascii="Helvetica" w:eastAsia="Times New Roman" w:hAnsi="Helvetica" w:cs="Times New Roman"/>
+        </w:rPr>
+        <w:tab/>
+      </w:r>
+      <w:r>
+        <w:rPr>
+          <w:rFonts w:ascii="Helvetica" w:eastAsia="Times New Roman" w:hAnsi="Helvetica" w:cs="Times New Roman"/>
+          <w:i/>
+          <w:color w:val="4472C4" w:themeColor="accent1"/>
+        </w:rPr>
+        <w:t>Body</w:t>
+      </w:r>
+      <w:r>
+        <w:rPr>
+          <w:rFonts w:ascii="Helvetica" w:eastAsia="Times New Roman" w:hAnsi="Helvetica" w:cs="Times New Roman"/>
+        </w:rPr>
+        <w:tab/>
+      </w:r>
+      <w:r>
+        <w:rPr>
+          <w:rFonts w:ascii="Helvetica" w:eastAsia="Times New Roman" w:hAnsi="Helvetica" w:cs="Times New Roman"/>
+        </w:rPr>
+        <w:tab/>
+      </w:r>
+      <w:r>
+        <w:rPr>
+          <w:rFonts w:ascii="Helvetica" w:eastAsia="Times New Roman" w:hAnsi="Helvetica" w:cs="Times New Roman"/>
+        </w:rPr>
+        <w:tab/>
+      </w:r>
+      <w:r>
+        <w:rPr>
+          <w:rFonts w:ascii="Helvetica" w:eastAsia="Times New Roman" w:hAnsi="Helvetica" w:cs="Times New Roman"/>
+        </w:rPr>
+        <w:tab/>
+      </w:r>
+      <w:r>
+        <w:rPr>
+          <w:rFonts w:ascii="Helvetica" w:eastAsia="Times New Roman" w:hAnsi="Helvetica" w:cs="Times New Roman"/>
+        </w:rPr>
+        <w:tab/>
+        <w:t>|</w:t>
+      </w:r>
+    </w:p>
+    <w:p>
+      <w:pPr>
+        <w:rPr>
+          <w:rFonts w:ascii="Helvetica" w:eastAsia="Times New Roman" w:hAnsi="Helvetica" w:cs="Times New Roman"/>
+        </w:rPr>
+      </w:pPr>
+      <w:r>
+        <w:rPr>
+          <w:rFonts w:ascii="Helvetica" w:eastAsia="Times New Roman" w:hAnsi="Helvetica" w:cs="Times New Roman"/>
+        </w:rPr>
+        <w:t xml:space="preserve">    | }</w:t>
+      </w:r>
+      <w:r>
+        <w:rPr>
+          <w:rFonts w:ascii="Helvetica" w:eastAsia="Times New Roman" w:hAnsi="Helvetica" w:cs="Times New Roman"/>
+        </w:rPr>
+        <w:tab/>
+      </w:r>
+      <w:r>
+        <w:rPr>
+          <w:rFonts w:ascii="Helvetica" w:eastAsia="Times New Roman" w:hAnsi="Helvetica" w:cs="Times New Roman"/>
+        </w:rPr>
+        <w:tab/>
+      </w:r>
+      <w:r>
+        <w:rPr>
+          <w:rFonts w:ascii="Helvetica" w:eastAsia="Times New Roman" w:hAnsi="Helvetica" w:cs="Times New Roman"/>
+        </w:rPr>
+        <w:tab/>
+      </w:r>
+      <w:r>
+        <w:rPr>
+          <w:rFonts w:ascii="Helvetica" w:eastAsia="Times New Roman" w:hAnsi="Helvetica" w:cs="Times New Roman"/>
+        </w:rPr>
+        <w:tab/>
+      </w:r>
+      <w:r>
+        <w:rPr>
+          <w:rFonts w:ascii="Helvetica" w:eastAsia="Times New Roman" w:hAnsi="Helvetica" w:cs="Times New Roman"/>
+        </w:rPr>
+        <w:tab/>
+      </w:r>
+      <w:r>
+        <w:rPr>
+          <w:rFonts w:ascii="Helvetica" w:eastAsia="Times New Roman" w:hAnsi="Helvetica" w:cs="Times New Roman"/>
+        </w:rPr>
+        <w:tab/>
+        <w:t>|</w:t>
+      </w:r>
+    </w:p>
+    <w:p>
+      <w:pPr>
+        <w:rPr>
+          <w:rFonts w:ascii="Helvetica" w:eastAsia="Times New Roman" w:hAnsi="Helvetica" w:cs="Times New Roman"/>
+        </w:rPr>
+      </w:pPr>
+      <w:r>
+        <w:rPr>
+          <w:rFonts w:ascii="Helvetica" w:eastAsia="Times New Roman" w:hAnsi="Helvetica" w:cs="Times New Roman"/>
+        </w:rPr>
+        <w:t xml:space="preserve">    |</w:t>
+      </w:r>
+      <w:r>
+        <w:rPr>
+          <w:rFonts w:ascii="Helvetica" w:eastAsia="Times New Roman" w:hAnsi="Helvetica" w:cs="Times New Roman"/>
+        </w:rPr>
+        <w:tab/>
+      </w:r>
+      <w:r>
+        <w:rPr>
+          <w:rFonts w:ascii="Helvetica" w:eastAsia="Times New Roman" w:hAnsi="Helvetica" w:cs="Times New Roman"/>
+          <w:i/>
+          <w:color w:val="4472C4" w:themeColor="accent1"/>
+        </w:rPr>
+        <w:t>Rest</w:t>
+      </w:r>
+      <w:r>
+        <w:rPr>
+          <w:rFonts w:ascii="Helvetica" w:eastAsia="Times New Roman" w:hAnsi="Helvetica" w:cs="Times New Roman"/>
+        </w:rPr>
+        <w:tab/>
+      </w:r>
+      <w:r>
+        <w:rPr>
+          <w:rFonts w:ascii="Helvetica" w:eastAsia="Times New Roman" w:hAnsi="Helvetica" w:cs="Times New Roman"/>
+        </w:rPr>
+        <w:tab/>
+      </w:r>
+      <w:r>
+        <w:rPr>
+          <w:rFonts w:ascii="Helvetica" w:eastAsia="Times New Roman" w:hAnsi="Helvetica" w:cs="Times New Roman"/>
+        </w:rPr>
+        <w:tab/>
+      </w:r>
+      <w:r>
+        <w:rPr>
+          <w:rFonts w:ascii="Helvetica" w:eastAsia="Times New Roman" w:hAnsi="Helvetica" w:cs="Times New Roman"/>
+        </w:rPr>
+        <w:tab/>
+      </w:r>
+      <w:r>
+        <w:rPr>
+          <w:rFonts w:ascii="Helvetica" w:eastAsia="Times New Roman" w:hAnsi="Helvetica" w:cs="Times New Roman"/>
+        </w:rPr>
+        <w:tab/>
+        <w:t>|</w:t>
+      </w:r>
+    </w:p>
+    <w:p>
+      <w:pPr>
+        <w:rPr>
+          <w:rFonts w:ascii="Helvetica" w:eastAsia="Times New Roman" w:hAnsi="Helvetica" w:cs="Times New Roman"/>
         </w:rPr>
       </w:pPr>
     </w:p>
     <w:p>
       <w:pPr>
         <w:rPr>
-          <w:rFonts w:ascii="Verdana" w:eastAsia="Times New Roman" w:hAnsi="Verdana" w:cs="Times New Roman"/>
-        </w:rPr>
-      </w:pPr>
-      <w:r>
-        <w:rPr>
-          <w:rFonts w:ascii="Verdana" w:eastAsia="Times New Roman" w:hAnsi="Verdana" w:cs="Times New Roman"/>
-        </w:rPr>
-        <w:t xml:space="preserve">     | int i = lower;</w:t>
-      </w:r>
-      <w:r>
-        <w:rPr>
-          <w:rFonts w:ascii="Verdana" w:eastAsia="Times New Roman" w:hAnsi="Verdana" w:cs="Times New Roman"/>
-        </w:rPr>
-        <w:tab/>
-      </w:r>
-      <w:r>
-        <w:rPr>
-          <w:rFonts w:ascii="Verdana" w:eastAsia="Times New Roman" w:hAnsi="Verdana" w:cs="Times New Roman"/>
-        </w:rPr>
-        <w:tab/>
-      </w:r>
-      <w:r>
-        <w:rPr>
-          <w:rFonts w:ascii="Verdana" w:eastAsia="Times New Roman" w:hAnsi="Verdana" w:cs="Times New Roman"/>
-        </w:rPr>
-        <w:tab/>
-      </w:r>
-      <w:r>
-        <w:rPr>
-          <w:rFonts w:ascii="Verdana" w:eastAsia="Times New Roman" w:hAnsi="Verdana" w:cs="Times New Roman"/>
-        </w:rPr>
-        <w:t>|</w:t>
-      </w:r>
-      <w:r>
-        <w:rPr>
-          <w:rFonts w:ascii="Verdana" w:hAnsi="Verdana"/>
+          <w:rFonts w:ascii="Helvetica" w:hAnsi="Helvetica"/>
           <w:sz w:val="20"/>
           <w:szCs w:val="20"/>
         </w:rPr>
-        <w:br/>
-      </w:r>
-      <w:r>
-        <w:rPr>
-          <w:rFonts w:ascii="Verdana" w:eastAsia="Times New Roman" w:hAnsi="Verdana" w:cs="Times New Roman"/>
-        </w:rPr>
-        <w:t xml:space="preserve">     </w:t>
-      </w:r>
-      <w:r>
-        <w:rPr>
-          <w:rFonts w:ascii="Verdana" w:eastAsia="Times New Roman" w:hAnsi="Verdana" w:cs="Times New Roman"/>
-        </w:rPr>
-        <w:t>|</w:t>
-      </w:r>
-      <w:r>
-        <w:rPr>
-          <w:rFonts w:ascii="Verdana" w:eastAsia="Times New Roman" w:hAnsi="Verdana" w:cs="Times New Roman"/>
-        </w:rPr>
-        <w:t xml:space="preserve"> while </w:t>
-      </w:r>
-      <w:r>
-        <w:rPr>
-          <w:rFonts w:ascii="Verdana" w:eastAsia="Times New Roman" w:hAnsi="Verdana" w:cs="Times New Roman"/>
-        </w:rPr>
-        <w:t>(</w:t>
-      </w:r>
-      <w:r>
-        <w:rPr>
-          <w:rFonts w:ascii="Verdana" w:eastAsia="Times New Roman" w:hAnsi="Verdana" w:cs="Times New Roman"/>
-        </w:rPr>
-        <w:t>i</w:t>
-      </w:r>
-      <w:r>
-        <w:rPr>
-          <w:rFonts w:ascii="Verdana" w:eastAsia="Times New Roman" w:hAnsi="Verdana" w:cs="Times New Roman"/>
-        </w:rPr>
-        <w:t xml:space="preserve"> &lt; upper</w:t>
-      </w:r>
-      <w:r>
-        <w:rPr>
-          <w:rFonts w:ascii="Verdana" w:eastAsia="Times New Roman" w:hAnsi="Verdana" w:cs="Times New Roman"/>
-        </w:rPr>
-        <w:t>) {</w:t>
-      </w:r>
-      <w:r>
-        <w:rPr>
-          <w:rFonts w:ascii="Verdana" w:eastAsia="Times New Roman" w:hAnsi="Verdana" w:cs="Times New Roman"/>
-        </w:rPr>
-        <w:tab/>
-      </w:r>
-      <w:r>
-        <w:rPr>
-          <w:rFonts w:ascii="Verdana" w:eastAsia="Times New Roman" w:hAnsi="Verdana" w:cs="Times New Roman"/>
-        </w:rPr>
-        <w:tab/>
-      </w:r>
-      <w:r>
-        <w:rPr>
-          <w:rFonts w:ascii="Verdana" w:eastAsia="Times New Roman" w:hAnsi="Verdana" w:cs="Times New Roman"/>
-        </w:rPr>
-        <w:t>|</w:t>
+      </w:pPr>
+      <w:r>
+        <w:rPr>
+          <w:rFonts w:ascii="Helvetica" w:hAnsi="Helvetica"/>
+          <w:sz w:val="20"/>
+          <w:szCs w:val="20"/>
+          <w:u w:val="single"/>
+        </w:rPr>
+        <w:t>Replacement</w:t>
+      </w:r>
+      <w:r>
+        <w:rPr>
+          <w:rFonts w:ascii="Helvetica" w:hAnsi="Helvetica"/>
+          <w:sz w:val="20"/>
+          <w:szCs w:val="20"/>
+        </w:rPr>
+        <w:t>:</w:t>
       </w:r>
     </w:p>
     <w:p>
       <w:pPr>
         <w:rPr>
-          <w:rFonts w:ascii="Verdana" w:eastAsia="Times New Roman" w:hAnsi="Verdana" w:cs="Times New Roman"/>
+          <w:rFonts w:ascii="Helvetica" w:hAnsi="Helvetica"/>
+          <w:sz w:val="20"/>
+          <w:szCs w:val="20"/>
         </w:rPr>
       </w:pPr>
-      <w:r>
-        <w:rPr>
-          <w:rFonts w:ascii="Verdana" w:eastAsia="Times New Roman" w:hAnsi="Verdana" w:cs="Times New Roman"/>
-        </w:rPr>
-        <w:t xml:space="preserve">-&gt; </w:t>
-      </w:r>
-      <w:r>
-        <w:rPr>
-          <w:rFonts w:ascii="Verdana" w:eastAsia="Times New Roman" w:hAnsi="Verdana" w:cs="Times New Roman"/>
-        </w:rPr>
-        <w:t>|</w:t>
-      </w:r>
-      <w:r>
-        <w:rPr>
-          <w:rFonts w:ascii="Verdana" w:eastAsia="Times New Roman" w:hAnsi="Verdana" w:cs="Times New Roman"/>
-        </w:rPr>
-        <w:t xml:space="preserve"> </w:t>
-      </w:r>
-      <w:r>
-        <w:rPr>
-          <w:rFonts w:ascii="Verdana" w:eastAsia="Times New Roman" w:hAnsi="Verdana" w:cs="Times New Roman"/>
-        </w:rPr>
-        <w:tab/>
-      </w:r>
-      <w:r>
-        <w:rPr>
-          <w:rFonts w:ascii="Verdana" w:eastAsia="Times New Roman" w:hAnsi="Verdana" w:cs="Times New Roman"/>
-        </w:rPr>
-        <w:t>C|</w:t>
-      </w:r>
-      <w:r>
-        <w:rPr>
-          <w:rFonts w:ascii="Verdana" w:eastAsia="Times New Roman" w:hAnsi="Verdana" w:cs="Times New Roman"/>
-          <w:i/>
-          <w:color w:val="4472C4" w:themeColor="accent1"/>
-        </w:rPr>
-        <w:t>Body</w:t>
-      </w:r>
-      <w:r>
-        <w:rPr>
-          <w:rFonts w:ascii="Verdana" w:eastAsia="Times New Roman" w:hAnsi="Verdana" w:cs="Times New Roman"/>
-        </w:rPr>
-        <w:t>|</w:t>
-      </w:r>
-      <w:r>
-        <w:rPr>
-          <w:rFonts w:ascii="Verdana" w:eastAsia="Times New Roman" w:hAnsi="Verdana" w:cs="Times New Roman"/>
-        </w:rPr>
-        <w:tab/>
-      </w:r>
-      <w:r>
-        <w:rPr>
-          <w:rFonts w:ascii="Verdana" w:eastAsia="Times New Roman" w:hAnsi="Verdana" w:cs="Times New Roman"/>
-        </w:rPr>
-        <w:tab/>
-      </w:r>
-      <w:r>
-        <w:rPr>
-          <w:rFonts w:ascii="Verdana" w:eastAsia="Times New Roman" w:hAnsi="Verdana" w:cs="Times New Roman"/>
-        </w:rPr>
-        <w:tab/>
-      </w:r>
-      <w:r>
-        <w:rPr>
-          <w:rFonts w:ascii="Verdana" w:eastAsia="Times New Roman" w:hAnsi="Verdana" w:cs="Times New Roman"/>
-        </w:rPr>
-        <w:tab/>
-      </w:r>
-      <w:r>
-        <w:rPr>
-          <w:rFonts w:ascii="Verdana" w:eastAsia="Times New Roman" w:hAnsi="Verdana" w:cs="Times New Roman"/>
-        </w:rPr>
-        <w:t>|</w:t>
-      </w:r>
     </w:p>
     <w:p>
       <w:pPr>
         <w:rPr>
-          <w:rFonts w:ascii="Verdana" w:eastAsia="Times New Roman" w:hAnsi="Verdana" w:cs="Times New Roman"/>
+          <w:rFonts w:ascii="Helvetica" w:eastAsia="Times New Roman" w:hAnsi="Helvetica" w:cs="Times New Roman"/>
         </w:rPr>
       </w:pPr>
       <w:r>
         <w:rPr>
-          <w:rFonts w:ascii="Verdana" w:eastAsia="Times New Roman" w:hAnsi="Verdana" w:cs="Times New Roman"/>
-        </w:rPr>
-        <w:t xml:space="preserve">     </w:t>
-      </w:r>
-      <w:r>
-        <w:rPr>
-          <w:rFonts w:ascii="Verdana" w:eastAsia="Times New Roman" w:hAnsi="Verdana" w:cs="Times New Roman"/>
-        </w:rPr>
+          <w:rFonts w:ascii="Helvetica" w:eastAsia="Times New Roman" w:hAnsi="Helvetica" w:cs="Times New Roman"/>
+        </w:rPr>
+        <w:t xml:space="preserve">     | int i = lower;</w:t>
+      </w:r>
+      <w:r>
+        <w:rPr>
+          <w:rFonts w:ascii="Helvetica" w:eastAsia="Times New Roman" w:hAnsi="Helvetica" w:cs="Times New Roman"/>
+        </w:rPr>
+        <w:tab/>
+      </w:r>
+      <w:r>
+        <w:rPr>
+          <w:rFonts w:ascii="Helvetica" w:eastAsia="Times New Roman" w:hAnsi="Helvetica" w:cs="Times New Roman"/>
+        </w:rPr>
+        <w:tab/>
+      </w:r>
+      <w:r>
+        <w:rPr>
+          <w:rFonts w:ascii="Helvetica" w:eastAsia="Times New Roman" w:hAnsi="Helvetica" w:cs="Times New Roman"/>
+        </w:rPr>
+        <w:tab/>
+      </w:r>
+      <w:r>
+        <w:rPr>
+          <w:rFonts w:ascii="Helvetica" w:eastAsia="Times New Roman" w:hAnsi="Helvetica" w:cs="Times New Roman"/>
+        </w:rPr>
+        <w:tab/>
         <w:t>|</w:t>
       </w:r>
       <w:r>
         <w:rPr>
-          <w:rFonts w:ascii="Verdana" w:eastAsia="Times New Roman" w:hAnsi="Verdana" w:cs="Times New Roman"/>
-        </w:rPr>
-        <w:tab/>
-      </w:r>
-      <w:r>
-        <w:rPr>
-          <w:rFonts w:ascii="Verdana" w:eastAsia="Times New Roman" w:hAnsi="Verdana" w:cs="Times New Roman"/>
+          <w:rFonts w:ascii="Helvetica" w:hAnsi="Helvetica"/>
+          <w:sz w:val="20"/>
+          <w:szCs w:val="20"/>
+        </w:rPr>
+        <w:br/>
+      </w:r>
+      <w:r>
+        <w:rPr>
+          <w:rFonts w:ascii="Helvetica" w:eastAsia="Times New Roman" w:hAnsi="Helvetica" w:cs="Times New Roman"/>
+        </w:rPr>
+        <w:t xml:space="preserve">     |</w:t>
+      </w:r>
+      <w:r>
+        <w:rPr>
+          <w:rFonts w:ascii="Helvetica" w:eastAsia="Times New Roman" w:hAnsi="Helvetica" w:cs="Times New Roman"/>
+        </w:rPr>
+        <w:t xml:space="preserve"> while </w:t>
+      </w:r>
+      <w:r>
+        <w:rPr>
+          <w:rFonts w:ascii="Helvetica" w:eastAsia="Times New Roman" w:hAnsi="Helvetica" w:cs="Times New Roman"/>
+        </w:rPr>
+        <w:t>(</w:t>
+      </w:r>
+      <w:r>
+        <w:rPr>
+          <w:rFonts w:ascii="Helvetica" w:eastAsia="Times New Roman" w:hAnsi="Helvetica" w:cs="Times New Roman"/>
         </w:rPr>
         <w:t>i</w:t>
       </w:r>
       <w:r>
         <w:rPr>
-          <w:rFonts w:ascii="Verdana" w:eastAsia="Times New Roman" w:hAnsi="Verdana" w:cs="Times New Roman"/>
-        </w:rPr>
-        <w:t xml:space="preserve"> += 1;</w:t>
-      </w:r>
-      <w:r>
-        <w:rPr>
-          <w:rFonts w:ascii="Verdana" w:eastAsia="Times New Roman" w:hAnsi="Verdana" w:cs="Times New Roman"/>
-        </w:rPr>
-        <w:tab/>
-      </w:r>
-      <w:r>
-        <w:rPr>
-          <w:rFonts w:ascii="Verdana" w:eastAsia="Times New Roman" w:hAnsi="Verdana" w:cs="Times New Roman"/>
-        </w:rPr>
-        <w:tab/>
-      </w:r>
-      <w:r>
-        <w:rPr>
-          <w:rFonts w:ascii="Verdana" w:eastAsia="Times New Roman" w:hAnsi="Verdana" w:cs="Times New Roman"/>
-        </w:rPr>
-        <w:tab/>
-      </w:r>
-      <w:r>
-        <w:rPr>
-          <w:rFonts w:ascii="Verdana" w:eastAsia="Times New Roman" w:hAnsi="Verdana" w:cs="Times New Roman"/>
-        </w:rPr>
-        <w:tab/>
-      </w:r>
-      <w:r>
-        <w:rPr>
-          <w:rFonts w:ascii="Verdana" w:eastAsia="Times New Roman" w:hAnsi="Verdana" w:cs="Times New Roman"/>
-        </w:rPr>
+          <w:rFonts w:ascii="Helvetica" w:eastAsia="Times New Roman" w:hAnsi="Helvetica" w:cs="Times New Roman"/>
+        </w:rPr>
+        <w:t xml:space="preserve"> &lt; upper</w:t>
+      </w:r>
+      <w:r>
+        <w:rPr>
+          <w:rFonts w:ascii="Helvetica" w:eastAsia="Times New Roman" w:hAnsi="Helvetica" w:cs="Times New Roman"/>
+        </w:rPr>
+        <w:t xml:space="preserve">) </w:t>
+      </w:r>
+      <w:r>
+        <w:rPr>
+          <w:rFonts w:ascii="Helvetica" w:eastAsia="Times New Roman" w:hAnsi="Helvetica" w:cs="Times New Roman"/>
+        </w:rPr>
+        <w:t xml:space="preserve"> </w:t>
+      </w:r>
+      <w:r>
+        <w:rPr>
+          <w:rFonts w:ascii="Helvetica" w:eastAsia="Times New Roman" w:hAnsi="Helvetica" w:cs="Times New Roman"/>
+        </w:rPr>
+        <w:t>{</w:t>
+      </w:r>
+      <w:r>
+        <w:rPr>
+          <w:rFonts w:ascii="Helvetica" w:eastAsia="Times New Roman" w:hAnsi="Helvetica" w:cs="Times New Roman"/>
+        </w:rPr>
+        <w:tab/>
+      </w:r>
+      <w:r>
+        <w:rPr>
+          <w:rFonts w:ascii="Helvetica" w:eastAsia="Times New Roman" w:hAnsi="Helvetica" w:cs="Times New Roman"/>
+        </w:rPr>
+        <w:tab/>
+      </w:r>
+      <w:r>
+        <w:rPr>
+          <w:rFonts w:ascii="Helvetica" w:eastAsia="Times New Roman" w:hAnsi="Helvetica" w:cs="Times New Roman"/>
+        </w:rPr>
+        <w:tab/>
         <w:t>|</w:t>
       </w:r>
     </w:p>
     <w:p>
       <w:pPr>
         <w:rPr>
-          <w:rFonts w:ascii="Verdana" w:eastAsia="Times New Roman" w:hAnsi="Verdana" w:cs="Times New Roman"/>
+          <w:rFonts w:ascii="Helvetica" w:eastAsia="Times New Roman" w:hAnsi="Helvetica" w:cs="Times New Roman"/>
         </w:rPr>
       </w:pPr>
       <w:r>
         <w:rPr>
-          <w:rFonts w:ascii="Verdana" w:eastAsia="Times New Roman" w:hAnsi="Verdana" w:cs="Times New Roman"/>
-        </w:rPr>
-        <w:t xml:space="preserve">     </w:t>
-      </w:r>
-      <w:r>
-        <w:rPr>
-          <w:rFonts w:ascii="Verdana" w:eastAsia="Times New Roman" w:hAnsi="Verdana" w:cs="Times New Roman"/>
-        </w:rPr>
-        <w:t>| }</w:t>
-      </w:r>
-      <w:r>
-        <w:rPr>
-          <w:rFonts w:ascii="Verdana" w:eastAsia="Times New Roman" w:hAnsi="Verdana" w:cs="Times New Roman"/>
-        </w:rPr>
-        <w:tab/>
-      </w:r>
-      <w:r>
-        <w:rPr>
-          <w:rFonts w:ascii="Verdana" w:eastAsia="Times New Roman" w:hAnsi="Verdana" w:cs="Times New Roman"/>
-        </w:rPr>
-        <w:tab/>
-      </w:r>
-      <w:r>
-        <w:rPr>
-          <w:rFonts w:ascii="Verdana" w:eastAsia="Times New Roman" w:hAnsi="Verdana" w:cs="Times New Roman"/>
-        </w:rPr>
-        <w:tab/>
-      </w:r>
-      <w:r>
-        <w:rPr>
-          <w:rFonts w:ascii="Verdana" w:eastAsia="Times New Roman" w:hAnsi="Verdana" w:cs="Times New Roman"/>
-        </w:rPr>
-        <w:tab/>
-      </w:r>
-      <w:r>
-        <w:rPr>
-          <w:rFonts w:ascii="Verdana" w:eastAsia="Times New Roman" w:hAnsi="Verdana" w:cs="Times New Roman"/>
-        </w:rPr>
-        <w:tab/>
-      </w:r>
-      <w:r>
-        <w:rPr>
-          <w:rFonts w:ascii="Verdana" w:eastAsia="Times New Roman" w:hAnsi="Verdana" w:cs="Times New Roman"/>
-        </w:rPr>
+          <w:rFonts w:ascii="Helvetica" w:eastAsia="Times New Roman" w:hAnsi="Helvetica" w:cs="Times New Roman"/>
+        </w:rPr>
+        <w:t xml:space="preserve">-&gt; </w:t>
+      </w:r>
+      <w:r>
+        <w:rPr>
+          <w:rFonts w:ascii="Helvetica" w:eastAsia="Times New Roman" w:hAnsi="Helvetica" w:cs="Times New Roman"/>
+        </w:rPr>
+        <w:t xml:space="preserve"> </w:t>
+      </w:r>
+      <w:r>
+        <w:rPr>
+          <w:rFonts w:ascii="Helvetica" w:eastAsia="Times New Roman" w:hAnsi="Helvetica" w:cs="Times New Roman"/>
+        </w:rPr>
+        <w:t xml:space="preserve">| </w:t>
+      </w:r>
+      <w:r>
+        <w:rPr>
+          <w:rFonts w:ascii="Helvetica" w:eastAsia="Times New Roman" w:hAnsi="Helvetica" w:cs="Times New Roman"/>
+        </w:rPr>
+        <w:tab/>
+      </w:r>
+      <w:r>
+        <w:rPr>
+          <w:rFonts w:ascii="Helvetica" w:eastAsia="Times New Roman" w:hAnsi="Helvetica" w:cs="Times New Roman"/>
+        </w:rPr>
+        <w:t>C</w:t>
+      </w:r>
+      <w:r>
+        <w:rPr>
+          <w:rFonts w:ascii="Helvetica" w:eastAsia="Times New Roman" w:hAnsi="Helvetica" w:cs="Times New Roman"/>
+        </w:rPr>
+        <w:t xml:space="preserve"> </w:t>
+      </w:r>
+      <w:r>
+        <w:rPr>
+          <w:rFonts w:ascii="Helvetica" w:eastAsia="Times New Roman" w:hAnsi="Helvetica" w:cs="Times New Roman"/>
+        </w:rPr>
+        <w:t>|</w:t>
+      </w:r>
+      <w:r>
+        <w:rPr>
+          <w:rFonts w:ascii="Helvetica" w:eastAsia="Times New Roman" w:hAnsi="Helvetica" w:cs="Times New Roman"/>
+          <w:i/>
+          <w:color w:val="4472C4" w:themeColor="accent1"/>
+        </w:rPr>
+        <w:t>Body</w:t>
+      </w:r>
+      <w:r>
+        <w:rPr>
+          <w:rFonts w:ascii="Helvetica" w:eastAsia="Times New Roman" w:hAnsi="Helvetica" w:cs="Times New Roman"/>
+          <w:color w:val="4472C4" w:themeColor="accent1"/>
+        </w:rPr>
+        <w:t xml:space="preserve"> </w:t>
+      </w:r>
+      <w:r>
+        <w:rPr>
+          <w:rFonts w:ascii="Helvetica" w:eastAsia="Times New Roman" w:hAnsi="Helvetica" w:cs="Times New Roman"/>
+        </w:rPr>
+        <w:t>|</w:t>
+      </w:r>
+      <w:r>
+        <w:rPr>
+          <w:rFonts w:ascii="Helvetica" w:eastAsia="Times New Roman" w:hAnsi="Helvetica" w:cs="Times New Roman"/>
+        </w:rPr>
+        <w:tab/>
+      </w:r>
+      <w:r>
+        <w:rPr>
+          <w:rFonts w:ascii="Helvetica" w:eastAsia="Times New Roman" w:hAnsi="Helvetica" w:cs="Times New Roman"/>
+        </w:rPr>
+        <w:tab/>
+      </w:r>
+      <w:r>
+        <w:rPr>
+          <w:rFonts w:ascii="Helvetica" w:eastAsia="Times New Roman" w:hAnsi="Helvetica" w:cs="Times New Roman"/>
+        </w:rPr>
+        <w:tab/>
+      </w:r>
+      <w:r>
+        <w:rPr>
+          <w:rFonts w:ascii="Helvetica" w:eastAsia="Times New Roman" w:hAnsi="Helvetica" w:cs="Times New Roman"/>
+        </w:rPr>
+        <w:tab/>
         <w:t>|</w:t>
       </w:r>
     </w:p>
     <w:p>
       <w:pPr>
         <w:rPr>
-          <w:rFonts w:ascii="Verdana" w:eastAsia="Times New Roman" w:hAnsi="Verdana" w:cs="Times New Roman"/>
+          <w:rFonts w:ascii="Helvetica" w:eastAsia="Times New Roman" w:hAnsi="Helvetica" w:cs="Times New Roman"/>
         </w:rPr>
       </w:pPr>
       <w:r>
         <w:rPr>
-          <w:rFonts w:ascii="Verdana" w:eastAsia="Times New Roman" w:hAnsi="Verdana" w:cs="Times New Roman"/>
-        </w:rPr>
-        <w:t xml:space="preserve">     </w:t>
-      </w:r>
-      <w:r>
-        <w:rPr>
-          <w:rFonts w:ascii="Verdana" w:eastAsia="Times New Roman" w:hAnsi="Verdana" w:cs="Times New Roman"/>
-        </w:rPr>
-        <w:t>|</w:t>
-      </w:r>
-      <w:r>
-        <w:rPr>
-          <w:rFonts w:ascii="Verdana" w:eastAsia="Times New Roman" w:hAnsi="Verdana" w:cs="Times New Roman"/>
-        </w:rPr>
-        <w:t xml:space="preserve">  C|</w:t>
-      </w:r>
-      <w:r>
-        <w:rPr>
-          <w:rFonts w:ascii="Verdana" w:eastAsia="Times New Roman" w:hAnsi="Verdana" w:cs="Times New Roman"/>
-          <w:i/>
-          <w:color w:val="4472C4" w:themeColor="accent1"/>
-        </w:rPr>
-        <w:t>Rest</w:t>
-      </w:r>
-      <w:r>
-        <w:rPr>
-          <w:rFonts w:ascii="Verdana" w:eastAsia="Times New Roman" w:hAnsi="Verdana" w:cs="Times New Roman"/>
-          <w:i/>
-        </w:rPr>
-        <w:t>|</w:t>
-      </w:r>
-      <w:r>
-        <w:rPr>
-          <w:rFonts w:ascii="Verdana" w:eastAsia="Times New Roman" w:hAnsi="Verdana" w:cs="Times New Roman"/>
-        </w:rPr>
-        <w:tab/>
-      </w:r>
-      <w:r>
-        <w:rPr>
-          <w:rFonts w:ascii="Verdana" w:eastAsia="Times New Roman" w:hAnsi="Verdana" w:cs="Times New Roman"/>
-        </w:rPr>
-        <w:tab/>
-      </w:r>
-      <w:r>
-        <w:rPr>
-          <w:rFonts w:ascii="Verdana" w:eastAsia="Times New Roman" w:hAnsi="Verdana" w:cs="Times New Roman"/>
-        </w:rPr>
-        <w:tab/>
-      </w:r>
-      <w:r>
-        <w:rPr>
-          <w:rFonts w:ascii="Verdana" w:eastAsia="Times New Roman" w:hAnsi="Verdana" w:cs="Times New Roman"/>
-        </w:rPr>
-        <w:tab/>
-      </w:r>
-      <w:r>
-        <w:rPr>
-          <w:rFonts w:ascii="Verdana" w:eastAsia="Times New Roman" w:hAnsi="Verdana" w:cs="Times New Roman"/>
-        </w:rPr>
+          <w:rFonts w:ascii="Helvetica" w:eastAsia="Times New Roman" w:hAnsi="Helvetica" w:cs="Times New Roman"/>
+        </w:rPr>
+        <w:t xml:space="preserve">     |</w:t>
+      </w:r>
+      <w:r>
+        <w:rPr>
+          <w:rFonts w:ascii="Helvetica" w:eastAsia="Times New Roman" w:hAnsi="Helvetica" w:cs="Times New Roman"/>
+        </w:rPr>
+        <w:tab/>
+      </w:r>
+      <w:r>
+        <w:rPr>
+          <w:rFonts w:ascii="Helvetica" w:eastAsia="Times New Roman" w:hAnsi="Helvetica" w:cs="Times New Roman"/>
+        </w:rPr>
+        <w:t>i</w:t>
+      </w:r>
+      <w:r>
+        <w:rPr>
+          <w:rFonts w:ascii="Helvetica" w:eastAsia="Times New Roman" w:hAnsi="Helvetica" w:cs="Times New Roman"/>
+        </w:rPr>
+        <w:t xml:space="preserve"> += 1;</w:t>
+      </w:r>
+      <w:r>
+        <w:rPr>
+          <w:rFonts w:ascii="Helvetica" w:eastAsia="Times New Roman" w:hAnsi="Helvetica" w:cs="Times New Roman"/>
+        </w:rPr>
+        <w:tab/>
+      </w:r>
+      <w:r>
+        <w:rPr>
+          <w:rFonts w:ascii="Helvetica" w:eastAsia="Times New Roman" w:hAnsi="Helvetica" w:cs="Times New Roman"/>
+        </w:rPr>
+        <w:tab/>
+      </w:r>
+      <w:r>
+        <w:rPr>
+          <w:rFonts w:ascii="Helvetica" w:eastAsia="Times New Roman" w:hAnsi="Helvetica" w:cs="Times New Roman"/>
+        </w:rPr>
+        <w:tab/>
+      </w:r>
+      <w:r>
+        <w:rPr>
+          <w:rFonts w:ascii="Helvetica" w:eastAsia="Times New Roman" w:hAnsi="Helvetica" w:cs="Times New Roman"/>
+        </w:rPr>
+        <w:tab/>
+      </w:r>
+      <w:r>
+        <w:rPr>
+          <w:rFonts w:ascii="Helvetica" w:eastAsia="Times New Roman" w:hAnsi="Helvetica" w:cs="Times New Roman"/>
+        </w:rPr>
+        <w:tab/>
         <w:t>|</w:t>
       </w:r>
     </w:p>
     <w:p>
       <w:pPr>
         <w:rPr>
-          <w:rFonts w:ascii="Verdana" w:eastAsia="Times New Roman" w:hAnsi="Verdana" w:cs="Times New Roman"/>
+          <w:rFonts w:ascii="Helvetica" w:eastAsia="Times New Roman" w:hAnsi="Helvetica" w:cs="Times New Roman"/>
         </w:rPr>
       </w:pPr>
       <w:r>
         <w:rPr>
-          <w:rFonts w:ascii="Verdana" w:hAnsi="Verdana"/>
+          <w:rFonts w:ascii="Helvetica" w:eastAsia="Times New Roman" w:hAnsi="Helvetica" w:cs="Times New Roman"/>
+        </w:rPr>
+        <w:t xml:space="preserve">     | }</w:t>
+      </w:r>
+      <w:r>
+        <w:rPr>
+          <w:rFonts w:ascii="Helvetica" w:eastAsia="Times New Roman" w:hAnsi="Helvetica" w:cs="Times New Roman"/>
+        </w:rPr>
+        <w:tab/>
+      </w:r>
+      <w:r>
+        <w:rPr>
+          <w:rFonts w:ascii="Helvetica" w:eastAsia="Times New Roman" w:hAnsi="Helvetica" w:cs="Times New Roman"/>
+        </w:rPr>
+        <w:tab/>
+      </w:r>
+      <w:r>
+        <w:rPr>
+          <w:rFonts w:ascii="Helvetica" w:eastAsia="Times New Roman" w:hAnsi="Helvetica" w:cs="Times New Roman"/>
+        </w:rPr>
+        <w:tab/>
+      </w:r>
+      <w:r>
+        <w:rPr>
+          <w:rFonts w:ascii="Helvetica" w:eastAsia="Times New Roman" w:hAnsi="Helvetica" w:cs="Times New Roman"/>
+        </w:rPr>
+        <w:tab/>
+      </w:r>
+      <w:r>
+        <w:rPr>
+          <w:rFonts w:ascii="Helvetica" w:eastAsia="Times New Roman" w:hAnsi="Helvetica" w:cs="Times New Roman"/>
+        </w:rPr>
+        <w:tab/>
+      </w:r>
+      <w:bookmarkStart w:id="0" w:name="_GoBack"/>
+      <w:bookmarkEnd w:id="0"/>
+      <w:r>
+        <w:rPr>
+          <w:rFonts w:ascii="Helvetica" w:eastAsia="Times New Roman" w:hAnsi="Helvetica" w:cs="Times New Roman"/>
+        </w:rPr>
+        <w:tab/>
+        <w:t>|</w:t>
+      </w:r>
+    </w:p>
+    <w:p>
+      <w:pPr>
+        <w:rPr>
+          <w:rFonts w:ascii="Helvetica" w:eastAsia="Times New Roman" w:hAnsi="Helvetica" w:cs="Times New Roman"/>
+        </w:rPr>
+      </w:pPr>
+      <w:r>
+        <w:rPr>
+          <w:rFonts w:ascii="Helvetica" w:eastAsia="Times New Roman" w:hAnsi="Helvetica" w:cs="Times New Roman"/>
+        </w:rPr>
+        <w:t xml:space="preserve">     |  C</w:t>
+      </w:r>
+      <w:r>
+        <w:rPr>
+          <w:rFonts w:ascii="Helvetica" w:eastAsia="Times New Roman" w:hAnsi="Helvetica" w:cs="Times New Roman"/>
+        </w:rPr>
+        <w:t xml:space="preserve"> </w:t>
+      </w:r>
+      <w:r>
+        <w:rPr>
+          <w:rFonts w:ascii="Helvetica" w:eastAsia="Times New Roman" w:hAnsi="Helvetica" w:cs="Times New Roman"/>
+        </w:rPr>
+        <w:t>|</w:t>
+      </w:r>
+      <w:r>
+        <w:rPr>
+          <w:rFonts w:ascii="Helvetica" w:eastAsia="Times New Roman" w:hAnsi="Helvetica" w:cs="Times New Roman"/>
+          <w:i/>
+          <w:color w:val="4472C4" w:themeColor="accent1"/>
+        </w:rPr>
+        <w:t>Rest</w:t>
+      </w:r>
+      <w:r>
+        <w:rPr>
+          <w:rFonts w:ascii="Helvetica" w:eastAsia="Times New Roman" w:hAnsi="Helvetica" w:cs="Times New Roman"/>
+          <w:i/>
+          <w:color w:val="4472C4" w:themeColor="accent1"/>
+        </w:rPr>
+        <w:t xml:space="preserve"> </w:t>
+      </w:r>
+      <w:r>
+        <w:rPr>
+          <w:rFonts w:ascii="Helvetica" w:eastAsia="Times New Roman" w:hAnsi="Helvetica" w:cs="Times New Roman"/>
+        </w:rPr>
+        <w:t>|</w:t>
+      </w:r>
+      <w:r>
+        <w:rPr>
+          <w:rFonts w:ascii="Helvetica" w:eastAsia="Times New Roman" w:hAnsi="Helvetica" w:cs="Times New Roman"/>
+        </w:rPr>
+        <w:tab/>
+      </w:r>
+      <w:r>
+        <w:rPr>
+          <w:rFonts w:ascii="Helvetica" w:eastAsia="Times New Roman" w:hAnsi="Helvetica" w:cs="Times New Roman"/>
+        </w:rPr>
+        <w:tab/>
+      </w:r>
+      <w:r>
+        <w:rPr>
+          <w:rFonts w:ascii="Helvetica" w:eastAsia="Times New Roman" w:hAnsi="Helvetica" w:cs="Times New Roman"/>
+        </w:rPr>
+        <w:tab/>
+      </w:r>
+      <w:r>
+        <w:rPr>
+          <w:rFonts w:ascii="Helvetica" w:eastAsia="Times New Roman" w:hAnsi="Helvetica" w:cs="Times New Roman"/>
+        </w:rPr>
+        <w:tab/>
+        <w:t>|</w:t>
+      </w:r>
+    </w:p>
+    <w:p>
+      <w:pPr>
+        <w:rPr>
+          <w:rFonts w:ascii="Helvetica" w:eastAsia="Times New Roman" w:hAnsi="Helvetica" w:cs="Times New Roman"/>
+        </w:rPr>
+      </w:pPr>
+      <w:r>
+        <w:rPr>
+          <w:rFonts w:ascii="Helvetica" w:hAnsi="Helvetica"/>
           <w:b/>
         </w:rPr>
         <w:t xml:space="preserve"> </w:t>

</xml_diff>